<commit_message>
Jul 24th update to AMS, Distributed System notes
</commit_message>
<xml_diff>
--- a/DistributedSysNotes/vanSteen_Tanenbaum.docx
+++ b/DistributedSysNotes/vanSteen_Tanenbaum.docx
@@ -160,8 +160,127 @@
       <w:r>
         <w:t xml:space="preserve"> “that some piece of the system fails to work properly”; system able to automatically recover from failure.</w:t>
       </w:r>
+    </w:p>
+    <w:p/>
+    <w:p>
+      <w:r>
+        <w:t>Scalability (pp. 15 – 24)</w:t>
+      </w:r>
+    </w:p>
+    <w:p/>
+    <w:p>
+      <w:pPr>
+        <w:ind w:left="720"/>
+      </w:pPr>
+      <w:r>
+        <w:t>Size Scalability (pp. 15-16): Computational capacity (CPUs), storage capacity, network limitations [least technically problematic according to p. 23]</w:t>
+      </w:r>
+    </w:p>
+    <w:p>
+      <w:pPr>
+        <w:ind w:left="720"/>
+      </w:pPr>
+    </w:p>
+    <w:p>
+      <w:pPr>
+        <w:ind w:left="720"/>
+      </w:pPr>
+      <w:r>
+        <w:t>Geographic Scalability (pp. 17 – 18): note many existing distributed systems designed for LANs don’t scale effectively due to expectation of synchronous communication</w:t>
+      </w:r>
+    </w:p>
+    <w:p>
+      <w:pPr>
+        <w:ind w:left="720"/>
+      </w:pPr>
+    </w:p>
+    <w:p>
+      <w:pPr>
+        <w:ind w:left="720"/>
+      </w:pPr>
+      <w:r>
+        <w:t xml:space="preserve">Administrative Scalability (pp. 18 – 19): policies with resource usage, management, </w:t>
+      </w:r>
+      <w:proofErr w:type="gramStart"/>
+      <w:r>
+        <w:t>security</w:t>
+      </w:r>
+      <w:proofErr w:type="gramEnd"/>
+      <w:r>
+        <w:t xml:space="preserve">.  Distributed systems protect itself against malicious attacks from new domain; new domain protect itself from attacks from the distributed system (? </w:t>
+      </w:r>
+      <w:proofErr w:type="gramStart"/>
+      <w:r>
+        <w:t>Domain same as location).</w:t>
+      </w:r>
+      <w:proofErr w:type="gramEnd"/>
+    </w:p>
+    <w:p>
+      <w:pPr>
+        <w:ind w:left="720"/>
+      </w:pPr>
+    </w:p>
+    <w:p>
+      <w:pPr>
+        <w:ind w:left="720"/>
+      </w:pPr>
+      <w:r>
+        <w:t>Scaling techniques (pp. 20 – 23): scaling up; scaling out – more machines</w:t>
+      </w:r>
+    </w:p>
+    <w:p>
+      <w:pPr>
+        <w:ind w:left="720"/>
+      </w:pPr>
+      <w:r>
+        <w:t>Application dev. techniques: reduce overall communication, ex. Move part of computation to client processes.</w:t>
+      </w:r>
+    </w:p>
+    <w:p>
+      <w:pPr>
+        <w:ind w:left="720"/>
+      </w:pPr>
+    </w:p>
+    <w:p>
+      <w:pPr>
+        <w:ind w:left="720"/>
+      </w:pPr>
+    </w:p>
+    <w:p>
+      <w:pPr>
+        <w:ind w:left="720"/>
+      </w:pPr>
       <w:bookmarkStart w:id="0" w:name="_GoBack"/>
       <w:bookmarkEnd w:id="0"/>
+      <w:r>
+        <w:lastRenderedPageBreak/>
+        <w:t>Partitioning and distribution (pp. 21 – 22) (? Need more clarification)</w:t>
+      </w:r>
+    </w:p>
+    <w:p>
+      <w:pPr>
+        <w:ind w:left="720"/>
+      </w:pPr>
+    </w:p>
+    <w:p>
+      <w:pPr>
+        <w:ind w:left="720"/>
+      </w:pPr>
+    </w:p>
+    <w:p>
+      <w:pPr>
+        <w:ind w:left="720"/>
+      </w:pPr>
+    </w:p>
+    <w:p>
+      <w:r>
+        <w:tab/>
+      </w:r>
+    </w:p>
+    <w:p>
+      <w:r>
+        <w:tab/>
+      </w:r>
     </w:p>
     <w:p/>
     <w:p/>

</xml_diff>